<commit_message>
added more options for document
</commit_message>
<xml_diff>
--- a/template.docx
+++ b/template.docx
@@ -9,9 +9,9 @@
         <w:tblLook w:val="04A0" w:firstRow="1" w:lastRow="0" w:firstColumn="1" w:lastColumn="0" w:noHBand="0" w:noVBand="1"/>
       </w:tblPr>
       <w:tblGrid>
-        <w:gridCol w:w="3493"/>
-        <w:gridCol w:w="656"/>
-        <w:gridCol w:w="6301"/>
+        <w:gridCol w:w="3506"/>
+        <w:gridCol w:w="661"/>
+        <w:gridCol w:w="6283"/>
       </w:tblGrid>
       <w:tr>
         <w:tc>
@@ -93,8 +93,6 @@
               </w:rPr>
               <w:t>]</w:t>
             </w:r>
-            <w:bookmarkStart w:id="0" w:name="_GoBack"/>
-            <w:bookmarkEnd w:id="0"/>
           </w:p>
           <w:p/>
         </w:tc>
@@ -144,11 +142,28 @@
                 <w:rFonts w:ascii="Arial" w:hAnsi="Arial" w:cs="Arial"/>
                 <w:bCs/>
                 <w:color w:val="202020"/>
+              </w:rPr>
+            </w:pPr>
+            <w:r>
+              <w:t>Печь</w:t>
+            </w:r>
+            <w:r>
+              <w:t xml:space="preserve"> </w:t>
+            </w:r>
+            <w:r>
+              <w:rPr>
                 <w:lang w:val="en-US"/>
               </w:rPr>
-            </w:pPr>
-            <w:r>
-              <w:t>Печь</w:t>
+              <w:t>[</w:t>
+            </w:r>
+            <w:r>
+              <w:t>классификация</w:t>
+            </w:r>
+            <w:r>
+              <w:rPr>
+                <w:lang w:val="en-US"/>
+              </w:rPr>
+              <w:t>]</w:t>
             </w:r>
           </w:p>
           <w:p/>
@@ -171,51 +186,29 @@
             <w:tcW w:w="6950" w:type="dxa"/>
           </w:tcPr>
           <w:p>
-            <w:r>
-              <w:t>1. Ежемесячный технический осмотр оборудования на предмет его работоспособности.</w:t>
-            </w:r>
+            <w:pPr>
+              <w:rPr>
+                <w:lang w:val="en-US"/>
+              </w:rPr>
+            </w:pPr>
+            <w:r>
+              <w:rPr>
+                <w:lang w:val="en-US"/>
+              </w:rPr>
+              <w:t>[</w:t>
+            </w:r>
+            <w:r>
+              <w:t>работы</w:t>
+            </w:r>
+            <w:r>
+              <w:rPr>
+                <w:lang w:val="en-US"/>
+              </w:rPr>
+              <w:t>]</w:t>
+            </w:r>
+            <w:bookmarkStart w:id="0" w:name="_GoBack"/>
+            <w:bookmarkEnd w:id="0"/>
           </w:p>
-          <w:p>
-            <w:r>
-              <w:t xml:space="preserve">2. Диагностика неисправного оборудования на предмет проведения его ремонта.                                         </w:t>
-            </w:r>
-          </w:p>
-          <w:p>
-            <w:r>
-              <w:t>3. Проверка крепления термостатов, сигнальной арматуры, дверей и облицовки.</w:t>
-            </w:r>
-          </w:p>
-          <w:p>
-            <w:r>
-              <w:t>4. Проверка надежности крепления заземления и отсутствия механических повреждений проводов.</w:t>
-            </w:r>
-          </w:p>
-          <w:p>
-            <w:r>
-              <w:t>5. Проверка работы программных устройств.</w:t>
-            </w:r>
-          </w:p>
-          <w:p>
-            <w:r>
-              <w:t>6. Проверка нагревательных элементов, соленоидных клапанов</w:t>
-            </w:r>
-          </w:p>
-          <w:p>
-            <w:r>
-              <w:t>7. Проверка состояния электроаппаратуры, при необходимости затяжка электроконтактных соединений, замена сгоревших плавких вставок.</w:t>
-            </w:r>
-          </w:p>
-          <w:p>
-            <w:r>
-              <w:t>8. Контроль силы тока в каждой из фаз и межфазных напряжений.</w:t>
-            </w:r>
-          </w:p>
-          <w:p>
-            <w:r>
-              <w:t>9. Проверка настройки микропроцессоров</w:t>
-            </w:r>
-          </w:p>
-          <w:p/>
           <w:p/>
         </w:tc>
       </w:tr>
@@ -282,7 +275,23 @@
             <w:tcW w:w="7711" w:type="dxa"/>
             <w:gridSpan w:val="2"/>
           </w:tcPr>
-          <w:p/>
+          <w:p>
+            <w:r>
+              <w:rPr>
+                <w:lang w:val="en-US"/>
+              </w:rPr>
+              <w:t>[</w:t>
+            </w:r>
+            <w:r>
+              <w:t>материалы</w:t>
+            </w:r>
+            <w:r>
+              <w:rPr>
+                <w:lang w:val="en-US"/>
+              </w:rPr>
+              <w:t>]</w:t>
+            </w:r>
+          </w:p>
         </w:tc>
       </w:tr>
       <w:tr>
@@ -307,6 +316,26 @@
                 <w:color w:val="FF0000"/>
               </w:rPr>
             </w:pPr>
+            <w:r>
+              <w:rPr>
+                <w:color w:val="FF0000"/>
+                <w:lang w:val="en-US"/>
+              </w:rPr>
+              <w:t>[</w:t>
+            </w:r>
+            <w:r>
+              <w:rPr>
+                <w:color w:val="FF0000"/>
+              </w:rPr>
+              <w:t>рекомендации</w:t>
+            </w:r>
+            <w:r>
+              <w:rPr>
+                <w:color w:val="FF0000"/>
+                <w:lang w:val="en-US"/>
+              </w:rPr>
+              <w:t>]</w:t>
+            </w:r>
           </w:p>
         </w:tc>
       </w:tr>
@@ -330,9 +359,28 @@
             <w:pPr>
               <w:rPr>
                 <w:b/>
+              </w:rPr>
+            </w:pPr>
+            <w:r>
+              <w:rPr>
+                <w:b/>
                 <w:lang w:val="en-US"/>
               </w:rPr>
-            </w:pPr>
+              <w:t>[</w:t>
+            </w:r>
+            <w:r>
+              <w:rPr>
+                <w:b/>
+              </w:rPr>
+              <w:t>дефекты</w:t>
+            </w:r>
+            <w:r>
+              <w:rPr>
+                <w:b/>
+                <w:lang w:val="en-US"/>
+              </w:rPr>
+              <w:t>]</w:t>
+            </w:r>
           </w:p>
         </w:tc>
       </w:tr>
@@ -1903,7 +1951,7 @@
 </file>
 
 <file path=customXml/itemProps1.xml><?xml version="1.0" encoding="utf-8"?>
-<ds:datastoreItem xmlns:ds="http://schemas.openxmlformats.org/officeDocument/2006/customXml" ds:itemID="{8782EC16-B91D-4827-B972-E844F6110C2E}">
+<ds:datastoreItem xmlns:ds="http://schemas.openxmlformats.org/officeDocument/2006/customXml" ds:itemID="{54F07781-85DD-486E-B8D4-4BFE4AF87E37}">
   <ds:schemaRefs>
     <ds:schemaRef ds:uri="http://schemas.openxmlformats.org/officeDocument/2006/bibliography"/>
   </ds:schemaRefs>

</xml_diff>

<commit_message>
Add additional works section and improve report creation workflow
</commit_message>
<xml_diff>
--- a/template.docx
+++ b/template.docx
@@ -2,6 +2,7 @@
 <file path=word/document.xml><?xml version="1.0" encoding="utf-8"?>
 <w:document xmlns:wpc="http://schemas.microsoft.com/office/word/2010/wordprocessingCanvas" xmlns:cx="http://schemas.microsoft.com/office/drawing/2014/chartex" xmlns:cx1="http://schemas.microsoft.com/office/drawing/2015/9/8/chartex" xmlns:mc="http://schemas.openxmlformats.org/markup-compatibility/2006" xmlns:o="urn:schemas-microsoft-com:office:office" xmlns:r="http://schemas.openxmlformats.org/officeDocument/2006/relationships" xmlns:m="http://schemas.openxmlformats.org/officeDocument/2006/math" xmlns:v="urn:schemas-microsoft-com:vml" xmlns:wp14="http://schemas.microsoft.com/office/word/2010/wordprocessingDrawing" xmlns:wp="http://schemas.openxmlformats.org/drawingml/2006/wordprocessingDrawing" xmlns:w10="urn:schemas-microsoft-com:office:word" xmlns:w="http://schemas.openxmlformats.org/wordprocessingml/2006/main" xmlns:w14="http://schemas.microsoft.com/office/word/2010/wordml" xmlns:w15="http://schemas.microsoft.com/office/word/2012/wordml" xmlns:w16se="http://schemas.microsoft.com/office/word/2015/wordml/symex" xmlns:wpg="http://schemas.microsoft.com/office/word/2010/wordprocessingGroup" xmlns:wpi="http://schemas.microsoft.com/office/word/2010/wordprocessingInk" xmlns:wne="http://schemas.microsoft.com/office/word/2006/wordml" xmlns:wps="http://schemas.microsoft.com/office/word/2010/wordprocessingShape" mc:Ignorable="w14 w15 w16se wp14">
   <w:body>
+    <w:p/>
     <w:tbl>
       <w:tblPr>
         <w:tblStyle w:val="a3"/>
@@ -14,23 +15,61 @@
         <w:gridCol w:w="6283"/>
       </w:tblGrid>
       <w:tr>
-        <w:tc>
-          <w:tcPr>
-            <w:tcW w:w="11470" w:type="dxa"/>
+        <w:trPr>
+          <w:trHeight w:val="555"/>
+        </w:trPr>
+        <w:tc>
+          <w:tcPr>
+            <w:tcW w:w="10450" w:type="dxa"/>
             <w:gridSpan w:val="3"/>
           </w:tcPr>
           <w:p>
             <w:pPr>
+              <w:spacing w:before="120"/>
               <w:jc w:val="center"/>
               <w:rPr>
+                <w:rFonts w:ascii="Villula" w:hAnsi="Villula" w:cstheme="minorHAnsi"/>
                 <w:highlight w:val="yellow"/>
               </w:rPr>
             </w:pPr>
             <w:r>
-              <w:t xml:space="preserve">Отчет о проведенном </w:t>
-            </w:r>
-            <w:r>
-              <w:t xml:space="preserve"> ТО</w:t>
+              <w:rPr>
+                <w:rFonts w:ascii="Villula" w:hAnsi="Villula" w:cstheme="minorHAnsi"/>
+                <w:noProof/>
+              </w:rPr>
+              <w:pict w14:anchorId="28E8F639">
+                <v:shapetype id="_x0000_t75" coordsize="21600,21600" o:spt="75" o:preferrelative="t" path="m@4@5l@4@11@9@11@9@5xe" filled="f" stroked="f">
+                  <v:stroke joinstyle="miter"/>
+                  <v:formulas>
+                    <v:f eqn="if lineDrawn pixelLineWidth 0"/>
+                    <v:f eqn="sum @0 1 0"/>
+                    <v:f eqn="sum 0 0 @1"/>
+                    <v:f eqn="prod @2 1 2"/>
+                    <v:f eqn="prod @3 21600 pixelWidth"/>
+                    <v:f eqn="prod @3 21600 pixelHeight"/>
+                    <v:f eqn="sum @0 0 1"/>
+                    <v:f eqn="prod @6 1 2"/>
+                    <v:f eqn="prod @7 21600 pixelWidth"/>
+                    <v:f eqn="sum @8 21600 0"/>
+                    <v:f eqn="prod @7 21600 pixelHeight"/>
+                    <v:f eqn="sum @10 21600 0"/>
+                  </v:formulas>
+                  <v:path o:extrusionok="f" gradientshapeok="t" o:connecttype="rect"/>
+                  <o:lock v:ext="edit" aspectratio="t"/>
+                </v:shapetype>
+                <v:shape id="_x0000_s1026" type="#_x0000_t75" style="position:absolute;left:0;text-align:left;margin-left:-1.15pt;margin-top:3.7pt;width:30.15pt;height:20.1pt;z-index:-251658752;mso-position-horizontal-relative:text;mso-position-vertical-relative:text;mso-width-relative:page;mso-height-relative:page">
+                  <v:imagedata r:id="rId6" o:title="images"/>
+                  <v:shadow on="t" offset="0,0" offset2="-4pt,-4pt"/>
+                </v:shape>
+              </w:pict>
+            </w:r>
+            <w:r>
+              <w:rPr>
+                <w:rFonts w:ascii="Villula" w:hAnsi="Villula" w:cstheme="minorHAnsi"/>
+                <w:noProof/>
+                <w:lang w:eastAsia="ru-RU"/>
+              </w:rPr>
+              <w:t>Акт выполненных работ</w:t>
             </w:r>
           </w:p>
         </w:tc>
@@ -38,7 +77,7 @@
       <w:tr>
         <w:tc>
           <w:tcPr>
-            <w:tcW w:w="4520" w:type="dxa"/>
+            <w:tcW w:w="4167" w:type="dxa"/>
             <w:gridSpan w:val="2"/>
           </w:tcPr>
           <w:p>
@@ -69,7 +108,7 @@
         </w:tc>
         <w:tc>
           <w:tcPr>
-            <w:tcW w:w="6950" w:type="dxa"/>
+            <w:tcW w:w="6283" w:type="dxa"/>
           </w:tcPr>
           <w:p>
             <w:r>
@@ -100,7 +139,7 @@
       <w:tr>
         <w:tc>
           <w:tcPr>
-            <w:tcW w:w="4520" w:type="dxa"/>
+            <w:tcW w:w="4167" w:type="dxa"/>
             <w:gridSpan w:val="2"/>
           </w:tcPr>
           <w:p>
@@ -111,7 +150,7 @@
         </w:tc>
         <w:tc>
           <w:tcPr>
-            <w:tcW w:w="6950" w:type="dxa"/>
+            <w:tcW w:w="6283" w:type="dxa"/>
           </w:tcPr>
           <w:p>
             <w:r>
@@ -123,7 +162,7 @@
       <w:tr>
         <w:tc>
           <w:tcPr>
-            <w:tcW w:w="4520" w:type="dxa"/>
+            <w:tcW w:w="4167" w:type="dxa"/>
             <w:gridSpan w:val="2"/>
           </w:tcPr>
           <w:p>
@@ -134,7 +173,7 @@
         </w:tc>
         <w:tc>
           <w:tcPr>
-            <w:tcW w:w="6950" w:type="dxa"/>
+            <w:tcW w:w="6283" w:type="dxa"/>
           </w:tcPr>
           <w:p>
             <w:pPr>
@@ -172,7 +211,7 @@
       <w:tr>
         <w:tc>
           <w:tcPr>
-            <w:tcW w:w="4520" w:type="dxa"/>
+            <w:tcW w:w="4167" w:type="dxa"/>
             <w:gridSpan w:val="2"/>
           </w:tcPr>
           <w:p>
@@ -183,7 +222,7 @@
         </w:tc>
         <w:tc>
           <w:tcPr>
-            <w:tcW w:w="6950" w:type="dxa"/>
+            <w:tcW w:w="6283" w:type="dxa"/>
           </w:tcPr>
           <w:p>
             <w:pPr>
@@ -206,8 +245,6 @@
               </w:rPr>
               <w:t>]</w:t>
             </w:r>
-            <w:bookmarkStart w:id="0" w:name="_GoBack"/>
-            <w:bookmarkEnd w:id="0"/>
           </w:p>
           <w:p/>
         </w:tc>
@@ -215,7 +252,7 @@
       <w:tr>
         <w:tc>
           <w:tcPr>
-            <w:tcW w:w="11470" w:type="dxa"/>
+            <w:tcW w:w="10450" w:type="dxa"/>
             <w:gridSpan w:val="3"/>
           </w:tcPr>
           <w:p>
@@ -237,7 +274,7 @@
         </w:trPr>
         <w:tc>
           <w:tcPr>
-            <w:tcW w:w="11470" w:type="dxa"/>
+            <w:tcW w:w="10450" w:type="dxa"/>
             <w:gridSpan w:val="3"/>
           </w:tcPr>
           <w:p>
@@ -262,7 +299,7 @@
       <w:tr>
         <w:tc>
           <w:tcPr>
-            <w:tcW w:w="3759" w:type="dxa"/>
+            <w:tcW w:w="3506" w:type="dxa"/>
           </w:tcPr>
           <w:p>
             <w:r>
@@ -272,7 +309,7 @@
         </w:tc>
         <w:tc>
           <w:tcPr>
-            <w:tcW w:w="7711" w:type="dxa"/>
+            <w:tcW w:w="6944" w:type="dxa"/>
             <w:gridSpan w:val="2"/>
           </w:tcPr>
           <w:p>
@@ -297,7 +334,52 @@
       <w:tr>
         <w:tc>
           <w:tcPr>
-            <w:tcW w:w="3759" w:type="dxa"/>
+            <w:tcW w:w="3506" w:type="dxa"/>
+          </w:tcPr>
+          <w:p>
+            <w:r>
+              <w:t>Дополнительные</w:t>
+            </w:r>
+            <w:bookmarkStart w:id="0" w:name="_GoBack"/>
+            <w:bookmarkEnd w:id="0"/>
+            <w:r>
+              <w:t xml:space="preserve"> проведенные работы</w:t>
+            </w:r>
+            <w:r>
+              <w:t>:</w:t>
+            </w:r>
+          </w:p>
+        </w:tc>
+        <w:tc>
+          <w:tcPr>
+            <w:tcW w:w="6944" w:type="dxa"/>
+            <w:gridSpan w:val="2"/>
+          </w:tcPr>
+          <w:p>
+            <w:r>
+              <w:rPr>
+                <w:lang w:val="en-US"/>
+              </w:rPr>
+              <w:t>[</w:t>
+            </w:r>
+            <w:proofErr w:type="spellStart"/>
+            <w:r>
+              <w:t>доп_работы</w:t>
+            </w:r>
+            <w:proofErr w:type="spellEnd"/>
+            <w:r>
+              <w:rPr>
+                <w:lang w:val="en-US"/>
+              </w:rPr>
+              <w:t>]</w:t>
+            </w:r>
+          </w:p>
+        </w:tc>
+      </w:tr>
+      <w:tr>
+        <w:tc>
+          <w:tcPr>
+            <w:tcW w:w="3506" w:type="dxa"/>
           </w:tcPr>
           <w:p>
             <w:r>
@@ -307,7 +389,7 @@
         </w:tc>
         <w:tc>
           <w:tcPr>
-            <w:tcW w:w="7711" w:type="dxa"/>
+            <w:tcW w:w="6944" w:type="dxa"/>
             <w:gridSpan w:val="2"/>
           </w:tcPr>
           <w:p>
@@ -342,7 +424,7 @@
       <w:tr>
         <w:tc>
           <w:tcPr>
-            <w:tcW w:w="3759" w:type="dxa"/>
+            <w:tcW w:w="3506" w:type="dxa"/>
           </w:tcPr>
           <w:p>
             <w:r>
@@ -352,7 +434,7 @@
         </w:tc>
         <w:tc>
           <w:tcPr>
-            <w:tcW w:w="7711" w:type="dxa"/>
+            <w:tcW w:w="6944" w:type="dxa"/>
             <w:gridSpan w:val="2"/>
           </w:tcPr>
           <w:p>
@@ -387,7 +469,7 @@
       <w:tr>
         <w:tc>
           <w:tcPr>
-            <w:tcW w:w="11470" w:type="dxa"/>
+            <w:tcW w:w="10450" w:type="dxa"/>
             <w:gridSpan w:val="3"/>
           </w:tcPr>
           <w:p>
@@ -403,7 +485,7 @@
       <w:tr>
         <w:tc>
           <w:tcPr>
-            <w:tcW w:w="3759" w:type="dxa"/>
+            <w:tcW w:w="3506" w:type="dxa"/>
           </w:tcPr>
           <w:p>
             <w:r>
@@ -413,7 +495,7 @@
         </w:tc>
         <w:tc>
           <w:tcPr>
-            <w:tcW w:w="7711" w:type="dxa"/>
+            <w:tcW w:w="6944" w:type="dxa"/>
             <w:gridSpan w:val="2"/>
           </w:tcPr>
           <w:p>
@@ -1951,7 +2033,7 @@
 </file>
 
 <file path=customXml/itemProps1.xml><?xml version="1.0" encoding="utf-8"?>
-<ds:datastoreItem xmlns:ds="http://schemas.openxmlformats.org/officeDocument/2006/customXml" ds:itemID="{54F07781-85DD-486E-B8D4-4BFE4AF87E37}">
+<ds:datastoreItem xmlns:ds="http://schemas.openxmlformats.org/officeDocument/2006/customXml" ds:itemID="{4D05A91F-FD2A-436B-906C-78D515E930DA}">
   <ds:schemaRefs>
     <ds:schemaRef ds:uri="http://schemas.openxmlformats.org/officeDocument/2006/bibliography"/>
   </ds:schemaRefs>

</xml_diff>

<commit_message>
Update works list and report template
</commit_message>
<xml_diff>
--- a/template.docx
+++ b/template.docx
@@ -167,7 +167,19 @@
           </w:tcPr>
           <w:p>
             <w:r>
-              <w:t xml:space="preserve">Классификация: </w:t>
+              <w:t>Классификация</w:t>
+            </w:r>
+            <w:r>
+              <w:rPr>
+                <w:lang w:val="en-US"/>
+              </w:rPr>
+              <w:t xml:space="preserve"> </w:t>
+            </w:r>
+            <w:r>
+              <w:t>работ</w:t>
+            </w:r>
+            <w:r>
+              <w:t xml:space="preserve">: </w:t>
             </w:r>
           </w:p>
         </w:tc>
@@ -184,24 +196,18 @@
               </w:rPr>
             </w:pPr>
             <w:r>
-              <w:t>Печь</w:t>
-            </w:r>
-            <w:r>
-              <w:t xml:space="preserve"> </w:t>
-            </w:r>
-            <w:r>
-              <w:rPr>
-                <w:lang w:val="en-US"/>
-              </w:rPr>
+              <w:t>П</w:t>
+            </w:r>
+            <w:r>
+              <w:t>НР/Аварийный вызов/ТО</w:t>
+            </w:r>
+            <w:r>
               <w:t>[</w:t>
             </w:r>
             <w:r>
               <w:t>классификация</w:t>
             </w:r>
             <w:r>
-              <w:rPr>
-                <w:lang w:val="en-US"/>
-              </w:rPr>
               <w:t>]</w:t>
             </w:r>
           </w:p>
@@ -225,26 +231,23 @@
             <w:tcW w:w="6283" w:type="dxa"/>
           </w:tcPr>
           <w:p>
-            <w:pPr>
+            <w:r>
               <w:rPr>
                 <w:lang w:val="en-US"/>
               </w:rPr>
-            </w:pPr>
+              <w:t>[</w:t>
+            </w:r>
+            <w:r>
+              <w:t>работы</w:t>
+            </w:r>
             <w:r>
               <w:rPr>
                 <w:lang w:val="en-US"/>
               </w:rPr>
-              <w:t>[</w:t>
-            </w:r>
-            <w:r>
-              <w:t>работы</w:t>
-            </w:r>
-            <w:r>
-              <w:rPr>
-                <w:lang w:val="en-US"/>
-              </w:rPr>
               <w:t>]</w:t>
             </w:r>
+            <w:bookmarkStart w:id="0" w:name="_GoBack"/>
+            <w:bookmarkEnd w:id="0"/>
           </w:p>
           <w:p/>
         </w:tc>
@@ -338,12 +341,7 @@
           </w:tcPr>
           <w:p>
             <w:r>
-              <w:t>Дополнительные</w:t>
-            </w:r>
-            <w:bookmarkStart w:id="0" w:name="_GoBack"/>
-            <w:bookmarkEnd w:id="0"/>
-            <w:r>
-              <w:t xml:space="preserve"> проведенные работы</w:t>
+              <w:t>Дополнительные проведенные работы</w:t>
             </w:r>
             <w:r>
               <w:t>:</w:t>
@@ -2033,7 +2031,7 @@
 </file>
 
 <file path=customXml/itemProps1.xml><?xml version="1.0" encoding="utf-8"?>
-<ds:datastoreItem xmlns:ds="http://schemas.openxmlformats.org/officeDocument/2006/customXml" ds:itemID="{4D05A91F-FD2A-436B-906C-78D515E930DA}">
+<ds:datastoreItem xmlns:ds="http://schemas.openxmlformats.org/officeDocument/2006/customXml" ds:itemID="{FE467CA7-92DD-49FC-B32D-13353F84B15B}">
   <ds:schemaRefs>
     <ds:schemaRef ds:uri="http://schemas.openxmlformats.org/officeDocument/2006/bibliography"/>
   </ds:schemaRefs>

</xml_diff>

<commit_message>
v1.2 - deleting msgs + new line "comments"
</commit_message>
<xml_diff>
--- a/template.docx
+++ b/template.docx
@@ -1,6 +1,6 @@
 
 <file path=word/document.xml><?xml version="1.0" encoding="utf-8"?>
-<w:document xmlns:wpc="http://schemas.microsoft.com/office/word/2010/wordprocessingCanvas" xmlns:cx="http://schemas.microsoft.com/office/drawing/2014/chartex" xmlns:cx1="http://schemas.microsoft.com/office/drawing/2015/9/8/chartex" xmlns:cx2="http://schemas.microsoft.com/office/drawing/2015/10/21/chartex" xmlns:cx3="http://schemas.microsoft.com/office/drawing/2016/5/9/chartex" xmlns:cx4="http://schemas.microsoft.com/office/drawing/2016/5/10/chartex" xmlns:cx5="http://schemas.microsoft.com/office/drawing/2016/5/11/chartex" xmlns:cx6="http://schemas.microsoft.com/office/drawing/2016/5/12/chartex" xmlns:cx7="http://schemas.microsoft.com/office/drawing/2016/5/13/chartex" xmlns:cx8="http://schemas.microsoft.com/office/drawing/2016/5/14/chartex" xmlns:mc="http://schemas.openxmlformats.org/markup-compatibility/2006" xmlns:aink="http://schemas.microsoft.com/office/drawing/2016/ink" xmlns:am3d="http://schemas.microsoft.com/office/drawing/2017/model3d" xmlns:o="urn:schemas-microsoft-com:office:office" xmlns:oel="http://schemas.microsoft.com/office/2019/extlst" xmlns:r="http://schemas.openxmlformats.org/officeDocument/2006/relationships" xmlns:m="http://schemas.openxmlformats.org/officeDocument/2006/math" xmlns:v="urn:schemas-microsoft-com:vml" xmlns:wp14="http://schemas.microsoft.com/office/word/2010/wordprocessingDrawing" xmlns:wp="http://schemas.openxmlformats.org/drawingml/2006/wordprocessingDrawing" xmlns:w10="urn:schemas-microsoft-com:office:word" xmlns:w="http://schemas.openxmlformats.org/wordprocessingml/2006/main" xmlns:w14="http://schemas.microsoft.com/office/word/2010/wordml" xmlns:w15="http://schemas.microsoft.com/office/word/2012/wordml" xmlns:w16cex="http://schemas.microsoft.com/office/word/2018/wordml/cex" xmlns:w16cid="http://schemas.microsoft.com/office/word/2016/wordml/cid" xmlns:w16="http://schemas.microsoft.com/office/word/2018/wordml" xmlns:w16du="http://schemas.microsoft.com/office/word/2023/wordml/word16du" xmlns:w16sdtdh="http://schemas.microsoft.com/office/word/2020/wordml/sdtdatahash" xmlns:w16sdtfl="http://schemas.microsoft.com/office/word/2024/wordml/sdtformatlock" xmlns:w16se="http://schemas.microsoft.com/office/word/2015/wordml/symex" xmlns:wpg="http://schemas.microsoft.com/office/word/2010/wordprocessingGroup" xmlns:wpi="http://schemas.microsoft.com/office/word/2010/wordprocessingInk" xmlns:wne="http://schemas.microsoft.com/office/word/2006/wordml" xmlns:wps="http://schemas.microsoft.com/office/word/2010/wordprocessingShape" mc:Ignorable="w14 w15 w16se w16cid w16 w16cex w16sdtdh w16sdtfl w16du wp14">
+<w:document xmlns:wpc="http://schemas.microsoft.com/office/word/2010/wordprocessingCanvas" xmlns:cx="http://schemas.microsoft.com/office/drawing/2014/chartex" xmlns:cx1="http://schemas.microsoft.com/office/drawing/2015/9/8/chartex" xmlns:mc="http://schemas.openxmlformats.org/markup-compatibility/2006" xmlns:o="urn:schemas-microsoft-com:office:office" xmlns:r="http://schemas.openxmlformats.org/officeDocument/2006/relationships" xmlns:m="http://schemas.openxmlformats.org/officeDocument/2006/math" xmlns:v="urn:schemas-microsoft-com:vml" xmlns:wp14="http://schemas.microsoft.com/office/word/2010/wordprocessingDrawing" xmlns:wp="http://schemas.openxmlformats.org/drawingml/2006/wordprocessingDrawing" xmlns:w10="urn:schemas-microsoft-com:office:word" xmlns:w="http://schemas.openxmlformats.org/wordprocessingml/2006/main" xmlns:w14="http://schemas.microsoft.com/office/word/2010/wordml" xmlns:w15="http://schemas.microsoft.com/office/word/2012/wordml" xmlns:w16se="http://schemas.microsoft.com/office/word/2015/wordml/symex" xmlns:wpg="http://schemas.microsoft.com/office/word/2010/wordprocessingGroup" xmlns:wpi="http://schemas.microsoft.com/office/word/2010/wordprocessingInk" xmlns:wne="http://schemas.microsoft.com/office/word/2006/wordml" xmlns:wps="http://schemas.microsoft.com/office/word/2010/wordprocessingShape" mc:Ignorable="w14 w15 w16se wp14">
   <w:body>
     <w:p/>
     <w:tbl>
@@ -437,6 +437,53 @@
           </w:tcPr>
           <w:p>
             <w:r>
+              <w:t>Комментарии:</w:t>
+            </w:r>
+          </w:p>
+        </w:tc>
+        <w:tc>
+          <w:tcPr>
+            <w:tcW w:w="6944" w:type="dxa"/>
+            <w:gridSpan w:val="2"/>
+          </w:tcPr>
+          <w:p>
+            <w:pPr>
+              <w:rPr>
+                <w:color w:val="000000" w:themeColor="text1"/>
+              </w:rPr>
+            </w:pPr>
+            <w:r>
+              <w:rPr>
+                <w:color w:val="000000" w:themeColor="text1"/>
+                <w:lang w:val="en-US"/>
+              </w:rPr>
+              <w:t>[</w:t>
+            </w:r>
+            <w:r>
+              <w:rPr>
+                <w:color w:val="000000" w:themeColor="text1"/>
+              </w:rPr>
+              <w:t>комментарии</w:t>
+            </w:r>
+            <w:r>
+              <w:rPr>
+                <w:color w:val="000000" w:themeColor="text1"/>
+                <w:lang w:val="en-US"/>
+              </w:rPr>
+              <w:t>]</w:t>
+            </w:r>
+            <w:bookmarkStart w:id="0" w:name="_GoBack"/>
+            <w:bookmarkEnd w:id="0"/>
+          </w:p>
+        </w:tc>
+      </w:tr>
+      <w:tr>
+        <w:tc>
+          <w:tcPr>
+            <w:tcW w:w="3506" w:type="dxa"/>
+          </w:tcPr>
+          <w:p>
+            <w:r>
               <w:t>Выявленные дефекты при ТО:</w:t>
             </w:r>
           </w:p>
@@ -539,7 +586,7 @@
 </file>
 
 <file path=word/numbering.xml><?xml version="1.0" encoding="utf-8"?>
-<w:numbering xmlns:wpc="http://schemas.microsoft.com/office/word/2010/wordprocessingCanvas" xmlns:cx="http://schemas.microsoft.com/office/drawing/2014/chartex" xmlns:cx1="http://schemas.microsoft.com/office/drawing/2015/9/8/chartex" xmlns:cx2="http://schemas.microsoft.com/office/drawing/2015/10/21/chartex" xmlns:cx3="http://schemas.microsoft.com/office/drawing/2016/5/9/chartex" xmlns:cx4="http://schemas.microsoft.com/office/drawing/2016/5/10/chartex" xmlns:cx5="http://schemas.microsoft.com/office/drawing/2016/5/11/chartex" xmlns:cx6="http://schemas.microsoft.com/office/drawing/2016/5/12/chartex" xmlns:cx7="http://schemas.microsoft.com/office/drawing/2016/5/13/chartex" xmlns:cx8="http://schemas.microsoft.com/office/drawing/2016/5/14/chartex" xmlns:mc="http://schemas.openxmlformats.org/markup-compatibility/2006" xmlns:aink="http://schemas.microsoft.com/office/drawing/2016/ink" xmlns:am3d="http://schemas.microsoft.com/office/drawing/2017/model3d" xmlns:o="urn:schemas-microsoft-com:office:office" xmlns:oel="http://schemas.microsoft.com/office/2019/extlst" xmlns:r="http://schemas.openxmlformats.org/officeDocument/2006/relationships" xmlns:m="http://schemas.openxmlformats.org/officeDocument/2006/math" xmlns:v="urn:schemas-microsoft-com:vml" xmlns:wp14="http://schemas.microsoft.com/office/word/2010/wordprocessingDrawing" xmlns:wp="http://schemas.openxmlformats.org/drawingml/2006/wordprocessingDrawing" xmlns:w10="urn:schemas-microsoft-com:office:word" xmlns:w="http://schemas.openxmlformats.org/wordprocessingml/2006/main" xmlns:w14="http://schemas.microsoft.com/office/word/2010/wordml" xmlns:w15="http://schemas.microsoft.com/office/word/2012/wordml" xmlns:w16cex="http://schemas.microsoft.com/office/word/2018/wordml/cex" xmlns:w16cid="http://schemas.microsoft.com/office/word/2016/wordml/cid" xmlns:w16="http://schemas.microsoft.com/office/word/2018/wordml" xmlns:w16du="http://schemas.microsoft.com/office/word/2023/wordml/word16du" xmlns:w16sdtdh="http://schemas.microsoft.com/office/word/2020/wordml/sdtdatahash" xmlns:w16sdtfl="http://schemas.microsoft.com/office/word/2024/wordml/sdtformatlock" xmlns:w16se="http://schemas.microsoft.com/office/word/2015/wordml/symex" xmlns:wpg="http://schemas.microsoft.com/office/word/2010/wordprocessingGroup" xmlns:wpi="http://schemas.microsoft.com/office/word/2010/wordprocessingInk" xmlns:wne="http://schemas.microsoft.com/office/word/2006/wordml" xmlns:wps="http://schemas.microsoft.com/office/word/2010/wordprocessingShape" mc:Ignorable="w14 w15 w16se w16cid w16 w16cex w16sdtdh w16sdtfl w16du wp14">
+<w:numbering xmlns:wpc="http://schemas.microsoft.com/office/word/2010/wordprocessingCanvas" xmlns:cx="http://schemas.microsoft.com/office/drawing/2014/chartex" xmlns:cx1="http://schemas.microsoft.com/office/drawing/2015/9/8/chartex" xmlns:mc="http://schemas.openxmlformats.org/markup-compatibility/2006" xmlns:o="urn:schemas-microsoft-com:office:office" xmlns:r="http://schemas.openxmlformats.org/officeDocument/2006/relationships" xmlns:m="http://schemas.openxmlformats.org/officeDocument/2006/math" xmlns:v="urn:schemas-microsoft-com:vml" xmlns:wp14="http://schemas.microsoft.com/office/word/2010/wordprocessingDrawing" xmlns:wp="http://schemas.openxmlformats.org/drawingml/2006/wordprocessingDrawing" xmlns:w10="urn:schemas-microsoft-com:office:word" xmlns:w="http://schemas.openxmlformats.org/wordprocessingml/2006/main" xmlns:w14="http://schemas.microsoft.com/office/word/2010/wordml" xmlns:w15="http://schemas.microsoft.com/office/word/2012/wordml" xmlns:w16se="http://schemas.microsoft.com/office/word/2015/wordml/symex" xmlns:wpg="http://schemas.microsoft.com/office/word/2010/wordprocessingGroup" xmlns:wpi="http://schemas.microsoft.com/office/word/2010/wordprocessingInk" xmlns:wne="http://schemas.microsoft.com/office/word/2006/wordml" xmlns:wps="http://schemas.microsoft.com/office/word/2010/wordprocessingShape" mc:Ignorable="w14 w15 w16se wp14">
   <w:abstractNum w:abstractNumId="0" w15:restartNumberingAfterBreak="0">
     <w:nsid w:val="108918DC"/>
     <w:multiLevelType w:val="hybridMultilevel"/>
@@ -1253,35 +1300,35 @@
       </w:pPr>
     </w:lvl>
   </w:abstractNum>
-  <w:num w:numId="1" w16cid:durableId="1231310149">
+  <w:num w:numId="1">
     <w:abstractNumId w:val="2"/>
   </w:num>
-  <w:num w:numId="2" w16cid:durableId="1595549363">
+  <w:num w:numId="2">
     <w:abstractNumId w:val="3"/>
   </w:num>
-  <w:num w:numId="3" w16cid:durableId="776020618">
+  <w:num w:numId="3">
     <w:abstractNumId w:val="1"/>
   </w:num>
-  <w:num w:numId="4" w16cid:durableId="431977026">
+  <w:num w:numId="4">
     <w:abstractNumId w:val="0"/>
   </w:num>
-  <w:num w:numId="5" w16cid:durableId="117191931">
+  <w:num w:numId="5">
     <w:abstractNumId w:val="7"/>
   </w:num>
-  <w:num w:numId="6" w16cid:durableId="1403871809">
+  <w:num w:numId="6">
     <w:abstractNumId w:val="4"/>
   </w:num>
-  <w:num w:numId="7" w16cid:durableId="1577011170">
+  <w:num w:numId="7">
     <w:abstractNumId w:val="6"/>
   </w:num>
-  <w:num w:numId="8" w16cid:durableId="1411544008">
+  <w:num w:numId="8">
     <w:abstractNumId w:val="5"/>
   </w:num>
 </w:numbering>
 </file>
 
 <file path=word/styles.xml><?xml version="1.0" encoding="utf-8"?>
-<w:styles xmlns:mc="http://schemas.openxmlformats.org/markup-compatibility/2006" xmlns:r="http://schemas.openxmlformats.org/officeDocument/2006/relationships" xmlns:w="http://schemas.openxmlformats.org/wordprocessingml/2006/main" xmlns:w14="http://schemas.microsoft.com/office/word/2010/wordml" xmlns:w15="http://schemas.microsoft.com/office/word/2012/wordml" xmlns:w16cex="http://schemas.microsoft.com/office/word/2018/wordml/cex" xmlns:w16cid="http://schemas.microsoft.com/office/word/2016/wordml/cid" xmlns:w16="http://schemas.microsoft.com/office/word/2018/wordml" xmlns:w16du="http://schemas.microsoft.com/office/word/2023/wordml/word16du" xmlns:w16sdtdh="http://schemas.microsoft.com/office/word/2020/wordml/sdtdatahash" xmlns:w16sdtfl="http://schemas.microsoft.com/office/word/2024/wordml/sdtformatlock" xmlns:w16se="http://schemas.microsoft.com/office/word/2015/wordml/symex" mc:Ignorable="w14 w15 w16se w16cid w16 w16cex w16sdtdh w16sdtfl w16du">
+<w:styles xmlns:mc="http://schemas.openxmlformats.org/markup-compatibility/2006" xmlns:r="http://schemas.openxmlformats.org/officeDocument/2006/relationships" xmlns:w="http://schemas.openxmlformats.org/wordprocessingml/2006/main" xmlns:w14="http://schemas.microsoft.com/office/word/2010/wordml" xmlns:w15="http://schemas.microsoft.com/office/word/2012/wordml" xmlns:w16se="http://schemas.microsoft.com/office/word/2015/wordml/symex" mc:Ignorable="w14 w15 w16se">
   <w:docDefaults>
     <w:rPrDefault>
       <w:rPr>
@@ -1293,7 +1340,7 @@
     </w:rPrDefault>
     <w:pPrDefault/>
   </w:docDefaults>
-  <w:latentStyles w:defLockedState="0" w:defUIPriority="99" w:defSemiHidden="0" w:defUnhideWhenUsed="0" w:defQFormat="0" w:count="376">
+  <w:latentStyles w:defLockedState="0" w:defUIPriority="99" w:defSemiHidden="0" w:defUnhideWhenUsed="0" w:defQFormat="0" w:count="371">
     <w:lsdException w:name="Normal" w:uiPriority="0" w:qFormat="1"/>
     <w:lsdException w:name="heading 1" w:uiPriority="9" w:qFormat="1"/>
     <w:lsdException w:name="heading 2" w:semiHidden="1" w:uiPriority="9" w:unhideWhenUsed="1" w:qFormat="1"/>
@@ -1665,11 +1712,6 @@
     <w:lsdException w:name="List Table 5 Dark Accent 6" w:uiPriority="50"/>
     <w:lsdException w:name="List Table 6 Colorful Accent 6" w:uiPriority="51"/>
     <w:lsdException w:name="List Table 7 Colorful Accent 6" w:uiPriority="52"/>
-    <w:lsdException w:name="Mention" w:semiHidden="1" w:unhideWhenUsed="1"/>
-    <w:lsdException w:name="Smart Hyperlink" w:semiHidden="1" w:unhideWhenUsed="1"/>
-    <w:lsdException w:name="Hashtag" w:semiHidden="1" w:unhideWhenUsed="1"/>
-    <w:lsdException w:name="Unresolved Mention" w:semiHidden="1" w:unhideWhenUsed="1"/>
-    <w:lsdException w:name="Smart Link" w:semiHidden="1" w:unhideWhenUsed="1"/>
   </w:latentStyles>
   <w:style w:type="paragraph" w:default="1" w:styleId="a">
     <w:name w:val="Normal"/>
@@ -2059,7 +2101,7 @@
 </file>
 
 <file path=customXml/itemProps1.xml><?xml version="1.0" encoding="utf-8"?>
-<ds:datastoreItem xmlns:ds="http://schemas.openxmlformats.org/officeDocument/2006/customXml" ds:itemID="{E4376A3B-EFF0-4D39-A7B3-C2598A9187CE}">
+<ds:datastoreItem xmlns:ds="http://schemas.openxmlformats.org/officeDocument/2006/customXml" ds:itemID="{6E9AA913-84EC-4B1E-BF79-048C9CDCBFC7}">
   <ds:schemaRefs>
     <ds:schemaRef ds:uri="http://schemas.openxmlformats.org/officeDocument/2006/bibliography"/>
   </ds:schemaRefs>

</xml_diff>

<commit_message>
v1.4 - added new infos to report
</commit_message>
<xml_diff>
--- a/template.docx
+++ b/template.docx
@@ -144,20 +144,16 @@
           </w:tcPr>
           <w:p>
             <w:r>
-              <w:t>Проверку провел:</w:t>
-            </w:r>
-          </w:p>
+              <w:t>Название оборудования:</w:t>
+            </w:r>
+          </w:p>
+          <w:p/>
         </w:tc>
         <w:tc>
           <w:tcPr>
             <w:tcW w:w="6283" w:type="dxa"/>
           </w:tcPr>
           <w:p>
-            <w:pPr>
-              <w:rPr>
-                <w:lang w:val="en-US"/>
-              </w:rPr>
-            </w:pPr>
             <w:r>
               <w:rPr>
                 <w:lang w:val="en-US"/>
@@ -166,7 +162,94 @@
             </w:r>
             <w:proofErr w:type="spellStart"/>
             <w:r>
-              <w:t>фио</w:t>
+              <w:rPr>
+                <w:lang w:val="en-US"/>
+              </w:rPr>
+              <w:t>назв_обор</w:t>
+            </w:r>
+            <w:proofErr w:type="spellEnd"/>
+            <w:r>
+              <w:rPr>
+                <w:lang w:val="en-US"/>
+              </w:rPr>
+              <w:t>]</w:t>
+            </w:r>
+          </w:p>
+        </w:tc>
+      </w:tr>
+      <w:tr>
+        <w:tc>
+          <w:tcPr>
+            <w:tcW w:w="4167" w:type="dxa"/>
+            <w:gridSpan w:val="2"/>
+          </w:tcPr>
+          <w:p>
+            <w:r>
+              <w:t>Номер оборудования:</w:t>
+            </w:r>
+          </w:p>
+          <w:p/>
+        </w:tc>
+        <w:tc>
+          <w:tcPr>
+            <w:tcW w:w="6283" w:type="dxa"/>
+          </w:tcPr>
+          <w:p>
+            <w:r>
+              <w:rPr>
+                <w:lang w:val="en-US"/>
+              </w:rPr>
+              <w:t>[</w:t>
+            </w:r>
+            <w:proofErr w:type="spellStart"/>
+            <w:r>
+              <w:t>номер_обор</w:t>
+            </w:r>
+            <w:proofErr w:type="spellEnd"/>
+            <w:r>
+              <w:rPr>
+                <w:lang w:val="en-US"/>
+              </w:rPr>
+              <w:t>]</w:t>
+            </w:r>
+            <w:bookmarkStart w:id="0" w:name="_GoBack"/>
+            <w:bookmarkEnd w:id="0"/>
+          </w:p>
+        </w:tc>
+      </w:tr>
+      <w:tr>
+        <w:tc>
+          <w:tcPr>
+            <w:tcW w:w="4167" w:type="dxa"/>
+            <w:gridSpan w:val="2"/>
+          </w:tcPr>
+          <w:p>
+            <w:r>
+              <w:t>И</w:t>
+            </w:r>
+            <w:r>
+              <w:t>нвентаризационный номер</w:t>
+            </w:r>
+            <w:r>
+              <w:t>:</w:t>
+            </w:r>
+          </w:p>
+          <w:p/>
+        </w:tc>
+        <w:tc>
+          <w:tcPr>
+            <w:tcW w:w="6283" w:type="dxa"/>
+          </w:tcPr>
+          <w:p>
+            <w:r>
+              <w:rPr>
+                <w:lang w:val="en-US"/>
+              </w:rPr>
+              <w:t>[</w:t>
+            </w:r>
+            <w:proofErr w:type="spellStart"/>
+            <w:r>
+              <w:t>инв_номер</w:t>
             </w:r>
             <w:proofErr w:type="spellEnd"/>
             <w:r>
@@ -472,8 +555,6 @@
               </w:rPr>
               <w:t>]</w:t>
             </w:r>
-            <w:bookmarkStart w:id="0" w:name="_GoBack"/>
-            <w:bookmarkEnd w:id="0"/>
           </w:p>
         </w:tc>
       </w:tr>
@@ -2101,7 +2182,7 @@
 </file>
 
 <file path=customXml/itemProps1.xml><?xml version="1.0" encoding="utf-8"?>
-<ds:datastoreItem xmlns:ds="http://schemas.openxmlformats.org/officeDocument/2006/customXml" ds:itemID="{6E9AA913-84EC-4B1E-BF79-048C9CDCBFC7}">
+<ds:datastoreItem xmlns:ds="http://schemas.openxmlformats.org/officeDocument/2006/customXml" ds:itemID="{31E3F876-7216-4242-94CB-A90E1A2E5217}">
   <ds:schemaRefs>
     <ds:schemaRef ds:uri="http://schemas.openxmlformats.org/officeDocument/2006/bibliography"/>
   </ds:schemaRefs>

</xml_diff>